<commit_message>
update deep dive demo script
</commit_message>
<xml_diff>
--- a/hackathon-guides/build-modern-ai-apps/deep-dive/BuildModernAIAppsDeepDiveScript.docx
+++ b/hackathon-guides/build-modern-ai-apps/deep-dive/BuildModernAIAppsDeepDiveScript.docx
@@ -46,11 +46,9 @@
       <w:r>
         <w:t xml:space="preserve">PPT </w:t>
       </w:r>
-      <w:proofErr w:type="gramStart"/>
       <w:r>
         <w:t>deck</w:t>
       </w:r>
-      <w:proofErr w:type="gramEnd"/>
     </w:p>
     <w:p>
       <w:pPr>
@@ -67,13 +65,8 @@
         <w:t>four</w:t>
       </w:r>
       <w:r>
-        <w:t xml:space="preserve"> </w:t>
-      </w:r>
-      <w:proofErr w:type="gramStart"/>
-      <w:r>
-        <w:t>tabs</w:t>
-      </w:r>
-      <w:proofErr w:type="gramEnd"/>
+        <w:t xml:space="preserve"> tabs</w:t>
+      </w:r>
     </w:p>
     <w:p>
       <w:pPr>
@@ -82,18 +75,37 @@
           <w:ilvl w:val="1"/>
           <w:numId w:val="11"/>
         </w:numPr>
+        <w:rPr>
+          <w:rFonts w:ascii="Segoe UI" w:eastAsia="Segoe UI" w:hAnsi="Segoe UI" w:cs="Segoe UI"/>
+          <w:color w:val="0070C0"/>
+          <w:sz w:val="18"/>
+          <w:szCs w:val="18"/>
+        </w:rPr>
       </w:pPr>
       <w:r>
         <w:t xml:space="preserve">Repo page: </w:t>
       </w:r>
-      <w:hyperlink r:id="rId11" w:history="1">
+      <w:hyperlink r:id="rId11">
         <w:r>
           <w:rPr>
             <w:rStyle w:val="Hyperlink"/>
+            <w:rFonts w:ascii="Segoe UI" w:eastAsia="Segoe UI" w:hAnsi="Segoe UI" w:cs="Segoe UI"/>
+            <w:color w:val="0070C0"/>
+            <w:sz w:val="18"/>
+            <w:szCs w:val="18"/>
           </w:rPr>
-          <w:t>https://github.com/Azure/Build-Modern-AI-Apps</w:t>
+          <w:t>https://github.com/Azure/Vector-Search-AI-Assistant/tree/cognitive-search-vector</w:t>
         </w:r>
       </w:hyperlink>
+      <w:r>
+        <w:rPr>
+          <w:rFonts w:ascii="Segoe UI" w:eastAsia="Segoe UI" w:hAnsi="Segoe UI" w:cs="Segoe UI"/>
+          <w:color w:val="0070C0"/>
+          <w:sz w:val="18"/>
+          <w:szCs w:val="18"/>
+        </w:rPr>
+        <w:t xml:space="preserve"> </w:t>
+      </w:r>
     </w:p>
     <w:p>
       <w:pPr>
@@ -128,13 +140,8 @@
         </w:numPr>
       </w:pPr>
       <w:r>
-        <w:t xml:space="preserve">Web application pointing to live </w:t>
-      </w:r>
-      <w:proofErr w:type="gramStart"/>
-      <w:r>
-        <w:t>deployment</w:t>
-      </w:r>
-      <w:proofErr w:type="gramEnd"/>
+        <w:t>Web application pointing to live deployment</w:t>
+      </w:r>
     </w:p>
     <w:p>
       <w:pPr>
@@ -253,17 +260,12 @@
         </w:numPr>
       </w:pPr>
       <w:proofErr w:type="spellStart"/>
-      <w:proofErr w:type="gramStart"/>
       <w:r>
         <w:t>GetChatCompletionAsync</w:t>
       </w:r>
       <w:proofErr w:type="spellEnd"/>
       <w:r>
-        <w:t>(</w:t>
-      </w:r>
-      <w:proofErr w:type="gramEnd"/>
-      <w:r>
-        <w:t xml:space="preserve">) </w:t>
+        <w:t xml:space="preserve">() </w:t>
       </w:r>
       <w:r>
         <w:t>Line 103, 107, 115, 1</w:t>
@@ -298,17 +300,12 @@
         </w:numPr>
       </w:pPr>
       <w:proofErr w:type="spellStart"/>
-      <w:proofErr w:type="gramStart"/>
       <w:r>
         <w:t>GenericChangeFeedHandeler</w:t>
       </w:r>
       <w:proofErr w:type="spellEnd"/>
       <w:r>
-        <w:t>(</w:t>
-      </w:r>
-      <w:proofErr w:type="gramEnd"/>
-      <w:r>
-        <w:t xml:space="preserve">) </w:t>
+        <w:t xml:space="preserve">() </w:t>
       </w:r>
       <w:r>
         <w:t>Line 142</w:t>
@@ -323,17 +320,12 @@
         </w:numPr>
       </w:pPr>
       <w:proofErr w:type="spellStart"/>
-      <w:proofErr w:type="gramStart"/>
       <w:r>
         <w:t>UpsertSessionBatchAsync</w:t>
       </w:r>
       <w:proofErr w:type="spellEnd"/>
       <w:r>
-        <w:t>(</w:t>
-      </w:r>
-      <w:proofErr w:type="gramEnd"/>
-      <w:r>
-        <w:t xml:space="preserve">) - </w:t>
+        <w:t xml:space="preserve">() - </w:t>
       </w:r>
       <w:r>
         <w:t>Line 362</w:t>
@@ -425,17 +417,12 @@
         </w:numPr>
       </w:pPr>
       <w:proofErr w:type="spellStart"/>
-      <w:proofErr w:type="gramStart"/>
       <w:r>
         <w:t>OptimizePromptSize</w:t>
       </w:r>
       <w:proofErr w:type="spellEnd"/>
       <w:r>
-        <w:t>(</w:t>
-      </w:r>
-      <w:proofErr w:type="gramEnd"/>
-      <w:r>
-        <w:t xml:space="preserve">) </w:t>
+        <w:t xml:space="preserve">() </w:t>
       </w:r>
       <w:r>
         <w:t>Line 108</w:t>
@@ -467,17 +454,12 @@
         </w:numPr>
       </w:pPr>
       <w:proofErr w:type="spellStart"/>
-      <w:proofErr w:type="gramStart"/>
       <w:r>
         <w:t>AddMemory</w:t>
       </w:r>
       <w:proofErr w:type="spellEnd"/>
       <w:r>
-        <w:t>(</w:t>
-      </w:r>
-      <w:proofErr w:type="gramEnd"/>
-      <w:r>
-        <w:t xml:space="preserve">) </w:t>
+        <w:t xml:space="preserve">() </w:t>
       </w:r>
       <w:r>
         <w:t>line 141</w:t>
@@ -505,13 +487,8 @@
           <w:numId w:val="11"/>
         </w:numPr>
       </w:pPr>
-      <w:proofErr w:type="gramStart"/>
-      <w:r>
-        <w:t>Initialize(</w:t>
-      </w:r>
-      <w:proofErr w:type="gramEnd"/>
-      <w:r>
-        <w:t>) Line 34, 52</w:t>
+      <w:r>
+        <w:t>Initialize() Line 34, 52</w:t>
       </w:r>
     </w:p>
     <w:p>
@@ -529,15 +506,7 @@
         <w:t>ed</w:t>
       </w:r>
       <w:r>
-        <w:t xml:space="preserve"> that classes </w:t>
-      </w:r>
-      <w:proofErr w:type="gramStart"/>
-      <w:r>
-        <w:t>be collapsed</w:t>
-      </w:r>
-      <w:proofErr w:type="gramEnd"/>
-      <w:r>
-        <w:t xml:space="preserve"> </w:t>
+        <w:t xml:space="preserve"> that classes be collapsed </w:t>
       </w:r>
       <w:r>
         <w:t>to definitions by right-clicking in each class, selecting outlining, collapse to definitions. This will make it easier visually to explore the source code and navigate.</w:t>
@@ -667,7 +636,7 @@
           <wp:inline distT="0" distB="0" distL="0" distR="0" wp14:anchorId="7A9068B2" wp14:editId="1AFE70E3">
             <wp:extent cx="5084220" cy="4838700"/>
             <wp:effectExtent l="0" t="0" r="2540" b="0"/>
-            <wp:docPr id="2126268333" name="Picture 1" descr="A screenshot of a computer&#10;&#10;Description automatically generated"/>
+            <wp:docPr id="2126268333" name="Picture 2126268333" descr="A screenshot of a computer&#10;&#10;Description automatically generated"/>
             <wp:cNvGraphicFramePr>
               <a:graphicFrameLocks xmlns:a="http://schemas.openxmlformats.org/drawingml/2006/main" noChangeAspect="1"/>
             </wp:cNvGraphicFramePr>
@@ -717,7 +686,7 @@
           <wp:inline distT="0" distB="0" distL="0" distR="0" wp14:anchorId="54A94366" wp14:editId="2AF81FC3">
             <wp:extent cx="5252484" cy="3636645"/>
             <wp:effectExtent l="0" t="0" r="5715" b="1905"/>
-            <wp:docPr id="1535157317" name="Picture 1" descr="A screenshot of a computer&#10;&#10;Description automatically generated"/>
+            <wp:docPr id="1535157317" name="Picture 1535157317" descr="A screenshot of a computer&#10;&#10;Description automatically generated"/>
             <wp:cNvGraphicFramePr>
               <a:graphicFrameLocks xmlns:a="http://schemas.openxmlformats.org/drawingml/2006/main" noChangeAspect="1"/>
             </wp:cNvGraphicFramePr>
@@ -759,6 +728,57 @@
         </w:numPr>
       </w:pPr>
       <w:r>
+        <w:t>You can optionally import th</w:t>
+      </w:r>
+      <w:r>
+        <w:t xml:space="preserve">is Postman collection to automatically create the calls to add and remove a product from your debug instance </w:t>
+      </w:r>
+    </w:p>
+    <w:p>
+      <w:pPr>
+        <w:pStyle w:val="ListParagraph"/>
+        <w:numPr>
+          <w:ilvl w:val="2"/>
+          <w:numId w:val="11"/>
+        </w:numPr>
+      </w:pPr>
+      <w:r>
+        <w:object w:dxaOrig="1541" w:dyaOrig="998" w14:anchorId="1843D5EA">
+          <v:shapetype id="_x0000_t75" coordsize="21600,21600" o:spt="75" o:preferrelative="t" path="m@4@5l@4@11@9@11@9@5xe" filled="f" stroked="f">
+            <v:stroke joinstyle="miter"/>
+            <v:formulas>
+              <v:f eqn="if lineDrawn pixelLineWidth 0"/>
+              <v:f eqn="sum @0 1 0"/>
+              <v:f eqn="sum 0 0 @1"/>
+              <v:f eqn="prod @2 1 2"/>
+              <v:f eqn="prod @3 21600 pixelWidth"/>
+              <v:f eqn="prod @3 21600 pixelHeight"/>
+              <v:f eqn="sum @0 0 1"/>
+              <v:f eqn="prod @6 1 2"/>
+              <v:f eqn="prod @7 21600 pixelWidth"/>
+              <v:f eqn="sum @8 21600 0"/>
+              <v:f eqn="prod @7 21600 pixelHeight"/>
+              <v:f eqn="sum @10 21600 0"/>
+            </v:formulas>
+            <v:path o:extrusionok="f" gradientshapeok="t" o:connecttype="rect"/>
+            <o:lock v:ext="edit" aspectratio="t"/>
+          </v:shapetype>
+          <v:shape id="_x0000_i1025" type="#_x0000_t75" style="width:77.05pt;height:49.9pt" o:ole="">
+            <v:imagedata r:id="rId16" o:title=""/>
+          </v:shape>
+          <o:OLEObject Type="Embed" ProgID="Package" ShapeID="_x0000_i1025" DrawAspect="Icon" ObjectID="_1760680376" r:id="rId17"/>
+        </w:object>
+      </w:r>
+    </w:p>
+    <w:p>
+      <w:pPr>
+        <w:pStyle w:val="ListParagraph"/>
+        <w:numPr>
+          <w:ilvl w:val="2"/>
+          <w:numId w:val="11"/>
+        </w:numPr>
+      </w:pPr>
+      <w:r>
         <w:t xml:space="preserve">PS: You can also optionally configure </w:t>
       </w:r>
       <w:proofErr w:type="spellStart"/>
@@ -896,15 +916,7 @@
         <w:t xml:space="preserve">. </w:t>
       </w:r>
       <w:r>
-        <w:t xml:space="preserve">There </w:t>
-      </w:r>
-      <w:proofErr w:type="gramStart"/>
-      <w:r>
-        <w:t>is</w:t>
-      </w:r>
-      <w:proofErr w:type="gramEnd"/>
-      <w:r>
-        <w:t xml:space="preserve"> a lot of great samples and information for using Semantic Kernel for building Copilot applications in Azure.</w:t>
+        <w:t>There is a lot of great samples and information for using Semantic Kernel for building Copilot applications in Azure.</w:t>
       </w:r>
     </w:p>
     <w:p>
@@ -928,6 +940,7 @@
         </w:numPr>
       </w:pPr>
       <w:r>
+        <w:lastRenderedPageBreak/>
         <w:t xml:space="preserve">Clicking on the link for the Vector Search and AI Assistant will take you to </w:t>
       </w:r>
       <w:r>
@@ -1139,13 +1152,8 @@
         <w:t xml:space="preserve">show </w:t>
       </w:r>
       <w:r>
-        <w:t xml:space="preserve">system </w:t>
-      </w:r>
-      <w:proofErr w:type="gramStart"/>
-      <w:r>
-        <w:t>prompt</w:t>
-      </w:r>
-      <w:proofErr w:type="gramEnd"/>
+        <w:t>system prompt</w:t>
+      </w:r>
       <w:r>
         <w:t xml:space="preserve"> and summarize prompt</w:t>
       </w:r>
@@ -1360,13 +1368,8 @@
         <w:spacing w:after="0"/>
       </w:pPr>
       <w:r>
-        <w:t xml:space="preserve">Browser showing the </w:t>
-      </w:r>
-      <w:proofErr w:type="gramStart"/>
-      <w:r>
-        <w:t>UX</w:t>
-      </w:r>
-      <w:proofErr w:type="gramEnd"/>
+        <w:t>Browser showing the UX</w:t>
+      </w:r>
     </w:p>
     <w:p>
       <w:pPr>
@@ -1377,13 +1380,8 @@
         <w:spacing w:after="0"/>
       </w:pPr>
       <w:r>
-        <w:t xml:space="preserve">Start a new </w:t>
-      </w:r>
-      <w:proofErr w:type="gramStart"/>
-      <w:r>
-        <w:t>chat</w:t>
-      </w:r>
-      <w:proofErr w:type="gramEnd"/>
+        <w:t>Start a new chat</w:t>
+      </w:r>
     </w:p>
     <w:p>
       <w:pPr>
@@ -1436,6 +1434,7 @@
         <w:spacing w:after="0"/>
       </w:pPr>
       <w:r>
+        <w:lastRenderedPageBreak/>
         <w:t>Point out how the chat was renamed.</w:t>
       </w:r>
     </w:p>
@@ -1526,11 +1525,7 @@
         <w:t>,</w:t>
       </w:r>
       <w:r>
-        <w:t xml:space="preserve"> questions are answered directly from data in the database. But data from </w:t>
-      </w:r>
-      <w:r>
-        <w:lastRenderedPageBreak/>
-        <w:t xml:space="preserve">conversations can itself be </w:t>
+        <w:t xml:space="preserve"> questions are answered directly from data in the database. But data from conversations can itself be </w:t>
       </w:r>
       <w:r>
         <w:t xml:space="preserve">mined and stored such that questions </w:t>
@@ -1612,13 +1607,8 @@
         <w:t>Ask more questions</w:t>
       </w:r>
       <w:r>
-        <w:t xml:space="preserve"> to show the responses you </w:t>
-      </w:r>
-      <w:proofErr w:type="gramStart"/>
-      <w:r>
-        <w:t>get</w:t>
-      </w:r>
-      <w:proofErr w:type="gramEnd"/>
+        <w:t xml:space="preserve"> to show the responses you get</w:t>
+      </w:r>
     </w:p>
     <w:p>
       <w:pPr>
@@ -1677,15 +1667,7 @@
         <w:spacing w:after="0"/>
       </w:pPr>
       <w:r>
-        <w:t xml:space="preserve">Start </w:t>
-      </w:r>
-      <w:proofErr w:type="gramStart"/>
-      <w:r>
-        <w:t>new</w:t>
-      </w:r>
-      <w:proofErr w:type="gramEnd"/>
-      <w:r>
-        <w:t xml:space="preserve"> chat session.</w:t>
+        <w:t>Start new chat session.</w:t>
       </w:r>
     </w:p>
     <w:p>
@@ -1759,15 +1741,7 @@
         <w:t>This should return the new Cosmic Sock. If not, start a new session and type the question in there.</w:t>
       </w:r>
       <w:r>
-        <w:t xml:space="preserve"> Sometimes OpenAI gets confused if a previous response does not include the new </w:t>
-      </w:r>
-      <w:proofErr w:type="gramStart"/>
-      <w:r>
-        <w:t>sock</w:t>
-      </w:r>
-      <w:proofErr w:type="gramEnd"/>
-      <w:r>
-        <w:t>.</w:t>
+        <w:t xml:space="preserve"> Sometimes OpenAI gets confused if a previous response does not include the new sock.</w:t>
       </w:r>
     </w:p>
     <w:p>
@@ -1779,15 +1753,7 @@
         <w:spacing w:after="0"/>
       </w:pPr>
       <w:r>
-        <w:t xml:space="preserve">This is a simple </w:t>
-      </w:r>
-      <w:proofErr w:type="gramStart"/>
-      <w:r>
-        <w:t>example</w:t>
-      </w:r>
-      <w:proofErr w:type="gramEnd"/>
-      <w:r>
-        <w:t xml:space="preserve"> but it can apply to any kind of data. It could just as easily be </w:t>
+        <w:t xml:space="preserve">This is a simple example but it can apply to any kind of data. It could just as easily be </w:t>
       </w:r>
       <w:r>
         <w:t xml:space="preserve">user session data including what products </w:t>
@@ -1799,15 +1765,7 @@
         <w:t>viewed or clicked on</w:t>
       </w:r>
       <w:r>
-        <w:t xml:space="preserve">, etc. You can easily incorporate real-time data and </w:t>
-      </w:r>
-      <w:proofErr w:type="gramStart"/>
-      <w:r>
-        <w:t>make</w:t>
-      </w:r>
-      <w:proofErr w:type="gramEnd"/>
-      <w:r>
-        <w:t xml:space="preserve"> available for vector search.</w:t>
+        <w:t>, etc. You can easily incorporate real-time data and make available for vector search.</w:t>
       </w:r>
     </w:p>
     <w:p/>
@@ -1833,16 +1791,7 @@
           <w:bCs/>
           <w:u w:val="single"/>
         </w:rPr>
-        <w:t xml:space="preserve">Walk </w:t>
-      </w:r>
-      <w:proofErr w:type="gramStart"/>
-      <w:r>
-        <w:rPr>
-          <w:b/>
-          <w:bCs/>
-          <w:u w:val="single"/>
-        </w:rPr>
-        <w:t>th</w:t>
+        <w:t>Walk th</w:t>
       </w:r>
       <w:r>
         <w:rPr>
@@ -1860,7 +1809,6 @@
         </w:rPr>
         <w:t>ough</w:t>
       </w:r>
-      <w:proofErr w:type="gramEnd"/>
     </w:p>
     <w:p>
       <w:r>
@@ -2081,11 +2029,7 @@
         <w:t xml:space="preserve">ain entry point to the </w:t>
       </w:r>
       <w:r>
-        <w:t xml:space="preserve">RAG Pattern </w:t>
-      </w:r>
-      <w:proofErr w:type="gramStart"/>
-      <w:r>
-        <w:t>work</w:t>
+        <w:t>RAG Pattern work</w:t>
       </w:r>
       <w:r>
         <w:t>-</w:t>
@@ -2093,7 +2037,6 @@
       <w:r>
         <w:t>flow</w:t>
       </w:r>
-      <w:proofErr w:type="gramEnd"/>
       <w:r>
         <w:t>.</w:t>
       </w:r>
@@ -2107,6 +2050,7 @@
         </w:numPr>
       </w:pPr>
       <w:r>
+        <w:lastRenderedPageBreak/>
         <w:t>Open</w:t>
       </w:r>
       <w:r>
@@ -2167,17 +2111,12 @@
         <w:t xml:space="preserve">Show </w:t>
       </w:r>
       <w:proofErr w:type="spellStart"/>
-      <w:proofErr w:type="gramStart"/>
       <w:r>
         <w:t>GetChatCompletion</w:t>
       </w:r>
       <w:proofErr w:type="spellEnd"/>
       <w:r>
-        <w:t>(</w:t>
-      </w:r>
-      <w:proofErr w:type="gramEnd"/>
-      <w:r>
-        <w:t xml:space="preserve">) and </w:t>
+        <w:t xml:space="preserve">() and </w:t>
       </w:r>
       <w:proofErr w:type="spellStart"/>
       <w:r>
@@ -2272,7 +2211,6 @@
         </w:numPr>
       </w:pPr>
       <w:r>
-        <w:lastRenderedPageBreak/>
         <w:t>Show the Model Registry</w:t>
       </w:r>
       <w:r>
@@ -2285,13 +2223,8 @@
         <w:t xml:space="preserve">Right Click - </w:t>
       </w:r>
       <w:r>
-        <w:t xml:space="preserve">Go to </w:t>
-      </w:r>
-      <w:proofErr w:type="gramStart"/>
-      <w:r>
-        <w:t>implementation</w:t>
-      </w:r>
-      <w:proofErr w:type="gramEnd"/>
+        <w:t>Go to implementation</w:t>
+      </w:r>
     </w:p>
     <w:p>
       <w:pPr>
@@ -2302,26 +2235,10 @@
         </w:numPr>
       </w:pPr>
       <w:r>
-        <w:t xml:space="preserve">The purpose of the model here is that it </w:t>
-      </w:r>
-      <w:proofErr w:type="gramStart"/>
-      <w:r>
-        <w:t>drives what</w:t>
-      </w:r>
-      <w:proofErr w:type="gramEnd"/>
-      <w:r>
-        <w:t xml:space="preserve"> data in a JSON object gets vectorized and stored in Azure Cognitive Search. </w:t>
-      </w:r>
-      <w:r>
-        <w:t xml:space="preserve">You wouldn’t need to vectorize everything. So having a way to keep this </w:t>
-      </w:r>
-      <w:proofErr w:type="gramStart"/>
-      <w:r>
-        <w:t>more focused</w:t>
-      </w:r>
-      <w:proofErr w:type="gramEnd"/>
-      <w:r>
-        <w:t xml:space="preserve"> helps improve search accuracy</w:t>
+        <w:t xml:space="preserve">The purpose of the model here is that it drives what data in a JSON object gets vectorized and stored in Azure Cognitive Search. </w:t>
+      </w:r>
+      <w:r>
+        <w:t>You wouldn’t need to vectorize everything. So having a way to keep this more focused helps improve search accuracy</w:t>
       </w:r>
       <w:r>
         <w:t>.</w:t>
@@ -2354,15 +2271,7 @@
         <w:t xml:space="preserve"> the data when it is inserted. </w:t>
       </w:r>
       <w:r>
-        <w:t xml:space="preserve">If you </w:t>
-      </w:r>
-      <w:proofErr w:type="gramStart"/>
-      <w:r>
-        <w:t>right click</w:t>
-      </w:r>
-      <w:proofErr w:type="gramEnd"/>
-      <w:r>
-        <w:t xml:space="preserve"> and select Definition you can see that has attributes on whether data </w:t>
+        <w:t xml:space="preserve">If you right click and select Definition you can see that has attributes on whether data </w:t>
       </w:r>
       <w:proofErr w:type="spellStart"/>
       <w:r>
@@ -2546,15 +2455,7 @@
         </w:numPr>
       </w:pPr>
       <w:r>
-        <w:t xml:space="preserve">Let’s look at the </w:t>
-      </w:r>
-      <w:proofErr w:type="gramStart"/>
-      <w:r>
-        <w:t>constructor</w:t>
-      </w:r>
-      <w:proofErr w:type="gramEnd"/>
-      <w:r>
-        <w:t xml:space="preserve"> for this service. Here you can see this is where the connector to OpenAI </w:t>
+        <w:t xml:space="preserve">Let’s look at the constructor for this service. Here you can see this is where the connector to OpenAI </w:t>
       </w:r>
       <w:r>
         <w:t>is</w:t>
@@ -2602,18 +2503,10 @@
         </w:numPr>
       </w:pPr>
       <w:r>
-        <w:t xml:space="preserve">Open the Add </w:t>
-      </w:r>
-      <w:proofErr w:type="gramStart"/>
-      <w:r>
-        <w:t>Memory</w:t>
-      </w:r>
-      <w:r>
-        <w:t>(</w:t>
-      </w:r>
-      <w:proofErr w:type="gramEnd"/>
-      <w:r>
-        <w:t>)</w:t>
+        <w:t>Open the Add Memory</w:t>
+      </w:r>
+      <w:r>
+        <w:t>()</w:t>
       </w:r>
     </w:p>
     <w:p>
@@ -2648,17 +2541,12 @@
         <w:t xml:space="preserve">Open </w:t>
       </w:r>
       <w:proofErr w:type="spellStart"/>
-      <w:proofErr w:type="gramStart"/>
       <w:r>
         <w:t>GetResponse</w:t>
       </w:r>
       <w:proofErr w:type="spellEnd"/>
       <w:r>
-        <w:t>(</w:t>
-      </w:r>
-      <w:proofErr w:type="gramEnd"/>
-      <w:r>
-        <w:t>)</w:t>
+        <w:t>()</w:t>
       </w:r>
       <w:r>
         <w:t xml:space="preserve"> </w:t>
@@ -2682,17 +2570,12 @@
         <w:t xml:space="preserve">The main function in this class is </w:t>
       </w:r>
       <w:proofErr w:type="spellStart"/>
-      <w:proofErr w:type="gramStart"/>
       <w:r>
         <w:t>GetResponse</w:t>
       </w:r>
       <w:proofErr w:type="spellEnd"/>
       <w:r>
-        <w:t>(</w:t>
-      </w:r>
-      <w:proofErr w:type="gramEnd"/>
-      <w:r>
-        <w:t xml:space="preserve">). This is </w:t>
+        <w:t xml:space="preserve">(). This is </w:t>
       </w:r>
       <w:r>
         <w:t xml:space="preserve">the </w:t>
@@ -2728,6 +2611,7 @@
         </w:numPr>
       </w:pPr>
       <w:r>
+        <w:lastRenderedPageBreak/>
         <w:t>After the query returns</w:t>
       </w:r>
       <w:r>
@@ -2820,7 +2704,6 @@
         </w:numPr>
       </w:pPr>
       <w:r>
-        <w:lastRenderedPageBreak/>
         <w:t xml:space="preserve">Configuration values </w:t>
       </w:r>
       <w:r>
@@ -2836,15 +2719,7 @@
         </w:numPr>
       </w:pPr>
       <w:r>
-        <w:t xml:space="preserve">The system </w:t>
-      </w:r>
-      <w:proofErr w:type="gramStart"/>
-      <w:r>
-        <w:t>prompt</w:t>
-      </w:r>
-      <w:proofErr w:type="gramEnd"/>
-      <w:r>
-        <w:t xml:space="preserve"> text we load from blob storage.</w:t>
+        <w:t>The system prompt text we load from blob storage.</w:t>
       </w:r>
     </w:p>
     <w:p>
@@ -2871,15 +2746,7 @@
         </w:numPr>
       </w:pPr>
       <w:r>
-        <w:t xml:space="preserve">And </w:t>
-      </w:r>
-      <w:proofErr w:type="gramStart"/>
-      <w:r>
-        <w:t>finally</w:t>
-      </w:r>
-      <w:proofErr w:type="gramEnd"/>
-      <w:r>
-        <w:t xml:space="preserve"> the chat history to provide OpenAI with some context to generate a meaningful response.</w:t>
+        <w:t>And finally the chat history to provide OpenAI with some context to generate a meaningful response.</w:t>
       </w:r>
     </w:p>
     <w:p>
@@ -2900,15 +2767,7 @@
         <w:t xml:space="preserve"> </w:t>
       </w:r>
       <w:r>
-        <w:t xml:space="preserve">executes the completion and takes the text returned from OpenAI and </w:t>
-      </w:r>
-      <w:proofErr w:type="gramStart"/>
-      <w:r>
-        <w:t>all of</w:t>
-      </w:r>
-      <w:proofErr w:type="gramEnd"/>
-      <w:r>
-        <w:t xml:space="preserve"> the tokens used </w:t>
+        <w:t xml:space="preserve">executes the completion and takes the text returned from OpenAI and all of the tokens used </w:t>
       </w:r>
       <w:r>
         <w:t xml:space="preserve">in the </w:t>
@@ -3042,21 +2901,13 @@
         <w:t>is a key component of the entire solution</w:t>
       </w:r>
       <w:r>
-        <w:t xml:space="preserve"> and is the responses </w:t>
-      </w:r>
-      <w:proofErr w:type="gramStart"/>
-      <w:r>
-        <w:t xml:space="preserve">are </w:t>
+        <w:t xml:space="preserve"> and is the responses are </w:t>
       </w:r>
       <w:r>
         <w:t>g</w:t>
       </w:r>
       <w:r>
-        <w:t>enerated</w:t>
-      </w:r>
-      <w:proofErr w:type="gramEnd"/>
-      <w:r>
-        <w:t xml:space="preserve"> from OpenAI</w:t>
+        <w:t>enerated from OpenAI</w:t>
       </w:r>
       <w:r>
         <w:t>.</w:t>
@@ -3101,13 +2952,8 @@
         </w:numPr>
       </w:pPr>
       <w:r>
-        <w:t xml:space="preserve">Open the Text Embedding </w:t>
-      </w:r>
-      <w:proofErr w:type="gramStart"/>
-      <w:r>
-        <w:t>folder</w:t>
-      </w:r>
-      <w:proofErr w:type="gramEnd"/>
+        <w:t>Open the Text Embedding folder</w:t>
+      </w:r>
     </w:p>
     <w:p>
       <w:pPr>
@@ -3142,13 +2988,8 @@
         </w:numPr>
       </w:pPr>
       <w:r>
-        <w:t xml:space="preserve">Open the Skills/Core </w:t>
-      </w:r>
-      <w:proofErr w:type="gramStart"/>
-      <w:r>
-        <w:t>folder</w:t>
-      </w:r>
-      <w:proofErr w:type="gramEnd"/>
+        <w:t>Open the Skills/Core folder</w:t>
+      </w:r>
     </w:p>
     <w:p>
       <w:pPr>
@@ -3159,13 +3000,8 @@
         </w:numPr>
       </w:pPr>
       <w:r>
-        <w:t xml:space="preserve">Describe the Generic Summarizer </w:t>
-      </w:r>
-      <w:proofErr w:type="gramStart"/>
-      <w:r>
-        <w:t>skill</w:t>
-      </w:r>
-      <w:proofErr w:type="gramEnd"/>
+        <w:t>Describe the Generic Summarizer skill</w:t>
+      </w:r>
     </w:p>
     <w:p>
       <w:pPr>
@@ -3176,21 +3012,8 @@
         </w:numPr>
       </w:pPr>
       <w:r>
-        <w:t xml:space="preserve">Describe the Text Embedding Object Memory skill and show how </w:t>
-      </w:r>
-      <w:proofErr w:type="gramStart"/>
-      <w:r>
-        <w:t>the long</w:t>
-      </w:r>
-      <w:proofErr w:type="gramEnd"/>
-      <w:r>
-        <w:t xml:space="preserve">-term memories are </w:t>
-      </w:r>
-      <w:proofErr w:type="gramStart"/>
-      <w:r>
-        <w:t>retrieved</w:t>
-      </w:r>
-      <w:proofErr w:type="gramEnd"/>
+        <w:t>Describe the Text Embedding Object Memory skill and show how the long-term memories are retrieved</w:t>
+      </w:r>
     </w:p>
     <w:p>
       <w:pPr>
@@ -3200,11 +3023,9 @@
           <w:numId w:val="8"/>
         </w:numPr>
       </w:pPr>
-      <w:proofErr w:type="gramStart"/>
       <w:r>
         <w:t>Introduce</w:t>
       </w:r>
-      <w:proofErr w:type="gramEnd"/>
       <w:r>
         <w:t xml:space="preserve"> Token Management</w:t>
       </w:r>
@@ -3221,15 +3042,7 @@
         </w:numPr>
       </w:pPr>
       <w:r>
-        <w:t xml:space="preserve">One aspect </w:t>
-      </w:r>
-      <w:proofErr w:type="gramStart"/>
-      <w:r>
-        <w:t>to</w:t>
-      </w:r>
-      <w:proofErr w:type="gramEnd"/>
-      <w:r>
-        <w:t xml:space="preserve"> building RAG Pattern solutions is managing the tokens used in the request </w:t>
+        <w:t xml:space="preserve">One aspect to building RAG Pattern solutions is managing the tokens used in the request </w:t>
       </w:r>
       <w:r>
         <w:t xml:space="preserve">to </w:t>
@@ -3256,15 +3069,7 @@
         <w:t xml:space="preserve"> and can grow beyond what a model can handle</w:t>
       </w:r>
       <w:r>
-        <w:t xml:space="preserve">. If you pass enough data that consumes </w:t>
-      </w:r>
-      <w:proofErr w:type="gramStart"/>
-      <w:r>
-        <w:t>all of</w:t>
-      </w:r>
-      <w:proofErr w:type="gramEnd"/>
-      <w:r>
-        <w:t xml:space="preserve"> the tokens in the request</w:t>
+        <w:t>. If you pass enough data that consumes all of the tokens in the request</w:t>
       </w:r>
       <w:r>
         <w:t>,</w:t>
@@ -3285,15 +3090,7 @@
         <w:t xml:space="preserve">n this solution we implemented a way </w:t>
       </w:r>
       <w:r>
-        <w:t xml:space="preserve">to measure token usage </w:t>
-      </w:r>
-      <w:proofErr w:type="gramStart"/>
-      <w:r>
-        <w:t>for</w:t>
-      </w:r>
-      <w:proofErr w:type="gramEnd"/>
-      <w:r>
-        <w:t xml:space="preserve"> the request</w:t>
+        <w:t>to measure token usage for the request</w:t>
       </w:r>
       <w:r>
         <w:t xml:space="preserve"> and ensure we leave enough for the response or completion.</w:t>
@@ -3311,17 +3108,12 @@
         <w:t xml:space="preserve">Open </w:t>
       </w:r>
       <w:proofErr w:type="spellStart"/>
-      <w:proofErr w:type="gramStart"/>
       <w:r>
         <w:t>OptimizePromptSize</w:t>
       </w:r>
       <w:proofErr w:type="spellEnd"/>
       <w:r>
-        <w:t>(</w:t>
-      </w:r>
-      <w:proofErr w:type="gramEnd"/>
-      <w:r>
-        <w:t>) function.</w:t>
+        <w:t>() function.</w:t>
       </w:r>
     </w:p>
     <w:p>
@@ -3343,6 +3135,7 @@
         </w:rPr>
       </w:pPr>
       <w:r>
+        <w:lastRenderedPageBreak/>
         <w:t xml:space="preserve">Token management </w:t>
       </w:r>
       <w:r>
@@ -3399,7 +3192,7 @@
       <w:r>
         <w:t> </w:t>
       </w:r>
-      <w:hyperlink r:id="rId16" w:history="1">
+      <w:hyperlink r:id="rId18" w:history="1">
         <w:r>
           <w:t>GPT3Tokenizer</w:t>
         </w:r>
@@ -3411,21 +3204,13 @@
         <w:t>tokenizer</w:t>
       </w:r>
       <w:r>
-        <w:t xml:space="preserve"> takes text and generates an array of vectors. The number of elements in the array represent the number of tokens that will be consumed. It can also do the </w:t>
-      </w:r>
-      <w:proofErr w:type="gramStart"/>
-      <w:r>
-        <w:t>reverse</w:t>
+        <w:t xml:space="preserve"> takes text and generates an array of vectors. The number of elements in the array represent the number of tokens that will be consumed. It can also do the reverse</w:t>
       </w:r>
       <w:r>
         <w:t>,</w:t>
       </w:r>
       <w:r>
-        <w:t xml:space="preserve"> and</w:t>
-      </w:r>
-      <w:proofErr w:type="gramEnd"/>
-      <w:r>
-        <w:t xml:space="preserve"> take an array of vectors and output text.</w:t>
+        <w:t xml:space="preserve"> and take an array of vectors and output text.</w:t>
       </w:r>
       <w:r>
         <w:t xml:space="preserve"> This is especially useful because we can</w:t>
@@ -3468,16 +3253,7 @@
         <w:spacing w:after="240" w:line="240" w:lineRule="auto"/>
       </w:pPr>
       <w:r>
-        <w:lastRenderedPageBreak/>
-        <w:t xml:space="preserve">Measure the </w:t>
-      </w:r>
-      <w:proofErr w:type="gramStart"/>
-      <w:r>
-        <w:t>amount</w:t>
-      </w:r>
-      <w:proofErr w:type="gramEnd"/>
-      <w:r>
-        <w:t xml:space="preserve"> of tokens for the system prompt.</w:t>
+        <w:t>Measure the amount of tokens for the system prompt.</w:t>
       </w:r>
     </w:p>
     <w:p>
@@ -3491,15 +3267,7 @@
         <w:spacing w:after="240" w:line="240" w:lineRule="auto"/>
       </w:pPr>
       <w:r>
-        <w:t xml:space="preserve">Measure the </w:t>
-      </w:r>
-      <w:proofErr w:type="gramStart"/>
-      <w:r>
-        <w:t>amount</w:t>
-      </w:r>
-      <w:proofErr w:type="gramEnd"/>
-      <w:r>
-        <w:t xml:space="preserve"> of tokens for the vector search results (</w:t>
+        <w:t>Measure the amount of tokens for the vector search results (</w:t>
       </w:r>
       <w:r>
         <w:t>the memories</w:t>
@@ -3519,15 +3287,7 @@
         <w:spacing w:after="240" w:line="240" w:lineRule="auto"/>
       </w:pPr>
       <w:r>
-        <w:t xml:space="preserve">Measure the </w:t>
-      </w:r>
-      <w:proofErr w:type="gramStart"/>
-      <w:r>
-        <w:t>amount</w:t>
-      </w:r>
-      <w:proofErr w:type="gramEnd"/>
-      <w:r>
-        <w:t xml:space="preserve"> of tokens for the user prompt</w:t>
+        <w:t>Measure the amount of tokens for the user prompt</w:t>
       </w:r>
       <w:r>
         <w:t xml:space="preserve"> and conversation (messages)</w:t>
@@ -3546,13 +3306,8 @@
         <w:shd w:val="clear" w:color="auto" w:fill="FFFFFF"/>
         <w:spacing w:after="240" w:line="240" w:lineRule="auto"/>
       </w:pPr>
-      <w:proofErr w:type="gramStart"/>
-      <w:r>
-        <w:t>Finally</w:t>
-      </w:r>
-      <w:proofErr w:type="gramEnd"/>
-      <w:r>
-        <w:t xml:space="preserve"> we add up the tokens for the system prompt + RAG data + conversation + a little buffer space as well</w:t>
+      <w:r>
+        <w:t>Finally we add up the tokens for the system prompt + RAG data + conversation + a little buffer space as well</w:t>
       </w:r>
       <w:r>
         <w:t xml:space="preserve">. </w:t>
@@ -3590,15 +3345,7 @@
         <w:t xml:space="preserve"> we’ve specified in our configuration</w:t>
       </w:r>
       <w:r>
-        <w:t xml:space="preserve"> for system prompt, </w:t>
-      </w:r>
-      <w:proofErr w:type="gramStart"/>
-      <w:r>
-        <w:t>memories</w:t>
-      </w:r>
-      <w:proofErr w:type="gramEnd"/>
-      <w:r>
-        <w:t xml:space="preserve"> and messages.</w:t>
+        <w:t xml:space="preserve"> for system prompt, memories and messages.</w:t>
       </w:r>
     </w:p>
     <w:p>
@@ -3652,26 +3399,10 @@
         <w:t>Now you should not e</w:t>
       </w:r>
       <w:r>
-        <w:t xml:space="preserve">ver get to a point where you are not sending enough information to generate </w:t>
-      </w:r>
-      <w:proofErr w:type="gramStart"/>
-      <w:r>
-        <w:t>a good</w:t>
-      </w:r>
-      <w:proofErr w:type="gramEnd"/>
-      <w:r>
-        <w:t xml:space="preserve"> completion. The OpenAI models </w:t>
-      </w:r>
-      <w:r>
-        <w:t xml:space="preserve">can accept a decent number of </w:t>
-      </w:r>
-      <w:proofErr w:type="gramStart"/>
-      <w:r>
-        <w:t>tokens</w:t>
-      </w:r>
-      <w:proofErr w:type="gramEnd"/>
-      <w:r>
-        <w:t xml:space="preserve"> and these are getting larger.</w:t>
+        <w:t xml:space="preserve">ver get to a point where you are not sending enough information to generate a good completion. The OpenAI models </w:t>
+      </w:r>
+      <w:r>
+        <w:t>can accept a decent number of tokens and these are getting larger.</w:t>
       </w:r>
     </w:p>
     <w:p>
@@ -3771,13 +3502,8 @@
         <w:t xml:space="preserve"> most relevant results</w:t>
       </w:r>
       <w:r>
-        <w:t xml:space="preserve"> like I showed </w:t>
-      </w:r>
-      <w:proofErr w:type="gramStart"/>
-      <w:r>
-        <w:t>earlier</w:t>
-      </w:r>
-      <w:proofErr w:type="gramEnd"/>
+        <w:t xml:space="preserve"> like I showed earlier</w:t>
+      </w:r>
     </w:p>
     <w:p>
       <w:pPr>
@@ -3860,23 +3586,7 @@
         </w:numPr>
       </w:pPr>
       <w:r>
-        <w:t xml:space="preserve">Talk about how the </w:t>
-      </w:r>
-      <w:proofErr w:type="gramStart"/>
-      <w:r>
-        <w:t>short term</w:t>
-      </w:r>
-      <w:proofErr w:type="gramEnd"/>
-      <w:r>
-        <w:t xml:space="preserve"> memories are created using a faceted search defined from text in blob storage. These </w:t>
-      </w:r>
-      <w:proofErr w:type="gramStart"/>
-      <w:r>
-        <w:t>do product</w:t>
-      </w:r>
-      <w:proofErr w:type="gramEnd"/>
-      <w:r>
-        <w:t xml:space="preserve"> counts for categories and count all products.</w:t>
+        <w:t>Talk about how the short term memories are created using a faceted search defined from text in blob storage. These do product counts for categories and count all products.</w:t>
       </w:r>
     </w:p>
     <w:p>
@@ -3954,6 +3664,7 @@
         </w:numPr>
       </w:pPr>
       <w:r>
+        <w:lastRenderedPageBreak/>
         <w:t>Walk through all the breakpoints and describe what is happening.</w:t>
       </w:r>
     </w:p>
@@ -4001,13 +3712,8 @@
         </w:numPr>
       </w:pPr>
       <w:r>
-        <w:t xml:space="preserve">Send the PUT operation to Add a new </w:t>
-      </w:r>
-      <w:proofErr w:type="gramStart"/>
-      <w:r>
-        <w:t>Product</w:t>
-      </w:r>
-      <w:proofErr w:type="gramEnd"/>
+        <w:t>Send the PUT operation to Add a new Product</w:t>
+      </w:r>
     </w:p>
     <w:p>
       <w:pPr>
@@ -4018,7 +3724,6 @@
         </w:numPr>
       </w:pPr>
       <w:r>
-        <w:lastRenderedPageBreak/>
         <w:t xml:space="preserve">Walk </w:t>
       </w:r>
       <w:proofErr w:type="spellStart"/>
@@ -4134,13 +3839,8 @@
         </w:numPr>
       </w:pPr>
       <w:r>
-        <w:t xml:space="preserve">Send DELETE operation to remove a </w:t>
-      </w:r>
-      <w:proofErr w:type="gramStart"/>
-      <w:r>
-        <w:t>Product</w:t>
-      </w:r>
-      <w:proofErr w:type="gramEnd"/>
+        <w:t>Send DELETE operation to remove a Product</w:t>
+      </w:r>
     </w:p>
     <w:p>
       <w:pPr>
@@ -4190,9 +3890,9 @@
     <w:p/>
     <w:p/>
     <w:sectPr>
-      <w:headerReference w:type="even" r:id="rId17"/>
-      <w:headerReference w:type="default" r:id="rId18"/>
-      <w:headerReference w:type="first" r:id="rId19"/>
+      <w:headerReference w:type="even" r:id="rId19"/>
+      <w:headerReference w:type="default" r:id="rId20"/>
+      <w:headerReference w:type="first" r:id="rId21"/>
       <w:pgSz w:w="12240" w:h="15840"/>
       <w:pgMar w:top="1440" w:right="1440" w:bottom="1440" w:left="1440" w:header="720" w:footer="720" w:gutter="0"/>
       <w:cols w:space="720"/>
@@ -4224,6 +3924,13 @@
       </w:r>
     </w:p>
   </w:endnote>
+  <w:endnote w:type="continuationNotice" w:id="1">
+    <w:p>
+      <w:pPr>
+        <w:spacing w:after="0" w:line="240" w:lineRule="auto"/>
+      </w:pPr>
+    </w:p>
+  </w:endnote>
 </w:endnotes>
 </file>
 
@@ -4247,6 +3954,13 @@
       <w:r>
         <w:continuationSeparator/>
       </w:r>
+    </w:p>
+  </w:footnote>
+  <w:footnote w:type="continuationNotice" w:id="1">
+    <w:p>
+      <w:pPr>
+        <w:spacing w:after="0" w:line="240" w:lineRule="auto"/>
+      </w:pPr>
     </w:p>
   </w:footnote>
 </w:footnotes>
@@ -4265,7 +3979,7 @@
       <mc:AlternateContent>
         <mc:Choice Requires="wps">
           <w:drawing>
-            <wp:anchor distT="0" distB="0" distL="0" distR="0" simplePos="0" relativeHeight="251659264" behindDoc="0" locked="0" layoutInCell="1" allowOverlap="1" wp14:anchorId="495BEABF" wp14:editId="287AACC2">
+            <wp:anchor distT="0" distB="0" distL="0" distR="0" simplePos="0" relativeHeight="251658241" behindDoc="0" locked="0" layoutInCell="1" allowOverlap="1" wp14:anchorId="495BEABF" wp14:editId="287AACC2">
               <wp:simplePos x="635" y="635"/>
               <wp:positionH relativeFrom="page">
                 <wp:align>center</wp:align>
@@ -4276,7 +3990,7 @@
               <wp:extent cx="443865" cy="443865"/>
               <wp:effectExtent l="0" t="0" r="1270" b="4445"/>
               <wp:wrapNone/>
-              <wp:docPr id="1976531642" name="Text Box 2" descr="Classification: Restricted to ProCreditGroup">
+              <wp:docPr id="1976531642" name="Text Box 1976531642" descr="Classification: Restricted to ProCreditGroup">
                 <a:extLst xmlns:a="http://schemas.openxmlformats.org/drawingml/2006/main">
                   <a:ext uri="{5AE41FA2-C0FF-4470-9BD4-5FADCA87CBE2}">
                     <aclsh:classification xmlns:aclsh="http://schemas.microsoft.com/office/drawing/2020/classificationShape" classificationOutcomeType="hdr"/>
@@ -4345,7 +4059,7 @@
               <v:stroke joinstyle="miter"/>
               <v:path gradientshapeok="t" o:connecttype="rect"/>
             </v:shapetype>
-            <v:shape id="Text Box 2" o:spid="_x0000_s1026" type="#_x0000_t202" alt="Classification: Restricted to ProCreditGroup" style="position:absolute;margin-left:0;margin-top:0;width:34.95pt;height:34.95pt;z-index:251659264;visibility:visible;mso-wrap-style:none;mso-wrap-distance-left:0;mso-wrap-distance-top:0;mso-wrap-distance-right:0;mso-wrap-distance-bottom:0;mso-position-horizontal:center;mso-position-horizontal-relative:page;mso-position-vertical:top;mso-position-vertical-relative:page;v-text-anchor:top" o:gfxdata="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" filled="f" stroked="f">
+            <v:shape id="Text Box 1976531642" o:spid="_x0000_s1026" type="#_x0000_t202" alt="Classification: Restricted to ProCreditGroup" style="position:absolute;margin-left:0;margin-top:0;width:34.95pt;height:34.95pt;z-index:251658241;visibility:visible;mso-wrap-style:none;mso-wrap-distance-left:0;mso-wrap-distance-top:0;mso-wrap-distance-right:0;mso-wrap-distance-bottom:0;mso-position-horizontal:center;mso-position-horizontal-relative:page;mso-position-vertical:top;mso-position-vertical-relative:page;v-text-anchor:top" o:gfxdata="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" filled="f" stroked="f">
               <v:textbox style="mso-fit-shape-to-text:t" inset="0,15pt,0,0">
                 <w:txbxContent>
                   <w:p>
@@ -4416,7 +4130,7 @@
               <wp:extent cx="443865" cy="443865"/>
               <wp:effectExtent l="0" t="0" r="1270" b="4445"/>
               <wp:wrapNone/>
-              <wp:docPr id="139880447" name="Text Box 1" descr="Classification: Restricted to ProCreditGroup">
+              <wp:docPr id="139880447" name="Text Box 139880447" descr="Classification: Restricted to ProCreditGroup">
                 <a:extLst xmlns:a="http://schemas.openxmlformats.org/drawingml/2006/main">
                   <a:ext uri="{5AE41FA2-C0FF-4470-9BD4-5FADCA87CBE2}">
                     <aclsh:classification xmlns:aclsh="http://schemas.microsoft.com/office/drawing/2020/classificationShape" classificationOutcomeType="hdr"/>
@@ -4485,7 +4199,7 @@
               <v:stroke joinstyle="miter"/>
               <v:path gradientshapeok="t" o:connecttype="rect"/>
             </v:shapetype>
-            <v:shape id="Text Box 1" o:spid="_x0000_s1027" type="#_x0000_t202" alt="Classification: Restricted to ProCreditGroup" style="position:absolute;margin-left:0;margin-top:0;width:34.95pt;height:34.95pt;z-index:251658240;visibility:visible;mso-wrap-style:none;mso-wrap-distance-left:0;mso-wrap-distance-top:0;mso-wrap-distance-right:0;mso-wrap-distance-bottom:0;mso-position-horizontal:center;mso-position-horizontal-relative:page;mso-position-vertical:top;mso-position-vertical-relative:page;v-text-anchor:top" o:gfxdata="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" filled="f" stroked="f">
+            <v:shape id="Text Box 139880447" o:spid="_x0000_s1027" type="#_x0000_t202" alt="Classification: Restricted to ProCreditGroup" style="position:absolute;margin-left:0;margin-top:0;width:34.95pt;height:34.95pt;z-index:251658240;visibility:visible;mso-wrap-style:none;mso-wrap-distance-left:0;mso-wrap-distance-top:0;mso-wrap-distance-right:0;mso-wrap-distance-bottom:0;mso-position-horizontal:center;mso-position-horizontal-relative:page;mso-position-vertical:top;mso-position-vertical-relative:page;v-text-anchor:top" o:gfxdata="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" filled="f" stroked="f">
               <v:textbox style="mso-fit-shape-to-text:t" inset="0,15pt,0,0">
                 <w:txbxContent>
                   <w:p>
@@ -7166,6 +6880,30 @@
       <w:u w:val="single"/>
     </w:rPr>
   </w:style>
+  <w:style w:type="paragraph" w:styleId="Footer">
+    <w:name w:val="footer"/>
+    <w:basedOn w:val="Normal"/>
+    <w:link w:val="FooterChar"/>
+    <w:uiPriority w:val="99"/>
+    <w:semiHidden/>
+    <w:unhideWhenUsed/>
+    <w:rsid w:val="0073027D"/>
+    <w:pPr>
+      <w:tabs>
+        <w:tab w:val="center" w:pos="4680"/>
+        <w:tab w:val="right" w:pos="9360"/>
+      </w:tabs>
+      <w:spacing w:after="0" w:line="240" w:lineRule="auto"/>
+    </w:pPr>
+  </w:style>
+  <w:style w:type="character" w:customStyle="1" w:styleId="FooterChar">
+    <w:name w:val="Footer Char"/>
+    <w:basedOn w:val="DefaultParagraphFont"/>
+    <w:link w:val="Footer"/>
+    <w:uiPriority w:val="99"/>
+    <w:semiHidden/>
+    <w:rsid w:val="0073027D"/>
+  </w:style>
 </w:styles>
 </file>
 
@@ -7465,36 +7203,6 @@
 </file>
 
 <file path=customXml/item1.xml><?xml version="1.0" encoding="utf-8"?>
-<b:Sources xmlns:b="http://schemas.openxmlformats.org/officeDocument/2006/bibliography" xmlns="http://schemas.openxmlformats.org/officeDocument/2006/bibliography" SelectedStyle="\APASixthEditionOfficeOnline.xsl" StyleName="APA" Version="6"/>
-</file>
-
-<file path=customXml/item2.xml><?xml version="1.0" encoding="utf-8"?>
-<?mso-contentType ?>
-<FormTemplates xmlns="http://schemas.microsoft.com/sharepoint/v3/contenttype/forms">
-  <Display>DocumentLibraryForm</Display>
-  <Edit>DocumentLibraryForm</Edit>
-  <New>DocumentLibraryForm</New>
-</FormTemplates>
-</file>
-
-<file path=customXml/item3.xml><?xml version="1.0" encoding="utf-8"?>
-<p:properties xmlns:p="http://schemas.microsoft.com/office/2006/metadata/properties" xmlns:xsi="http://www.w3.org/2001/XMLSchema-instance" xmlns:pc="http://schemas.microsoft.com/office/infopath/2007/PartnerControls">
-  <documentManagement>
-    <_ip_UnifiedCompliancePolicyUIAction xmlns="http://schemas.microsoft.com/sharepoint/v3" xsi:nil="true"/>
-    <lcf76f155ced4ddcb4097134ff3c332f xmlns="dd01cea5-0550-4c2c-94f1-439bf755bf4b">
-      <Terms xmlns="http://schemas.microsoft.com/office/infopath/2007/PartnerControls"/>
-    </lcf76f155ced4ddcb4097134ff3c332f>
-    <MediaServiceKeyPoints xmlns="dd01cea5-0550-4c2c-94f1-439bf755bf4b" xsi:nil="true"/>
-    <MediaServiceTranscript xmlns="dd01cea5-0550-4c2c-94f1-439bf755bf4b" xsi:nil="true"/>
-    <IMAddress xmlns="http://schemas.microsoft.com/sharepoint/v3" xsi:nil="true"/>
-    <_ip_UnifiedCompliancePolicyProperties xmlns="http://schemas.microsoft.com/sharepoint/v3" xsi:nil="true"/>
-    <Completed_x003f_ xmlns="dd01cea5-0550-4c2c-94f1-439bf755bf4b" xsi:nil="true"/>
-    <TaxCatchAll xmlns="230e9df3-be65-4c73-a93b-d1236ebd677e" xsi:nil="true"/>
-  </documentManagement>
-</p:properties>
-</file>
-
-<file path=customXml/item4.xml><?xml version="1.0" encoding="utf-8"?>
 <ct:contentTypeSchema xmlns:ct="http://schemas.microsoft.com/office/2006/metadata/contentType" xmlns:ma="http://schemas.microsoft.com/office/2006/metadata/properties/metaAttributes" ct:_="" ma:_="" ma:contentTypeName="Document" ma:contentTypeID="0x0101006AC05329A2D83442900A4249BD210AE8" ma:contentTypeVersion="26" ma:contentTypeDescription="Create a new document." ma:contentTypeScope="" ma:versionID="f1e7dbba6379e6f348c0198df448291e">
   <xsd:schema xmlns:xsd="http://www.w3.org/2001/XMLSchema" xmlns:xs="http://www.w3.org/2001/XMLSchema" xmlns:p="http://schemas.microsoft.com/office/2006/metadata/properties" xmlns:ns1="http://schemas.microsoft.com/sharepoint/v3" xmlns:ns2="f183190d-1c38-4501-a45f-35d83bc2c0fb" xmlns:ns3="dd01cea5-0550-4c2c-94f1-439bf755bf4b" xmlns:ns4="230e9df3-be65-4c73-a93b-d1236ebd677e" targetNamespace="http://schemas.microsoft.com/office/2006/metadata/properties" ma:root="true" ma:fieldsID="9a0d06a400597b7ce8e04acd45ffcbbb" ns1:_="" ns2:_="" ns3:_="" ns4:_="">
     <xsd:import namespace="http://schemas.microsoft.com/sharepoint/v3"/>
@@ -7807,35 +7515,37 @@
 </ct:contentTypeSchema>
 </file>
 
-<file path=customXml/itemProps1.xml><?xml version="1.0" encoding="utf-8"?>
-<ds:datastoreItem xmlns:ds="http://schemas.openxmlformats.org/officeDocument/2006/customXml" ds:itemID="{2EA45D0C-3D3E-4346-A724-09CE73EF9B6E}">
-  <ds:schemaRefs>
-    <ds:schemaRef ds:uri="http://schemas.openxmlformats.org/officeDocument/2006/bibliography"/>
-  </ds:schemaRefs>
-</ds:datastoreItem>
+<file path=customXml/item2.xml><?xml version="1.0" encoding="utf-8"?>
+<p:properties xmlns:p="http://schemas.microsoft.com/office/2006/metadata/properties" xmlns:xsi="http://www.w3.org/2001/XMLSchema-instance" xmlns:pc="http://schemas.microsoft.com/office/infopath/2007/PartnerControls">
+  <documentManagement>
+    <_ip_UnifiedCompliancePolicyUIAction xmlns="http://schemas.microsoft.com/sharepoint/v3" xsi:nil="true"/>
+    <lcf76f155ced4ddcb4097134ff3c332f xmlns="dd01cea5-0550-4c2c-94f1-439bf755bf4b">
+      <Terms xmlns="http://schemas.microsoft.com/office/infopath/2007/PartnerControls"/>
+    </lcf76f155ced4ddcb4097134ff3c332f>
+    <MediaServiceKeyPoints xmlns="dd01cea5-0550-4c2c-94f1-439bf755bf4b" xsi:nil="true"/>
+    <MediaServiceTranscript xmlns="dd01cea5-0550-4c2c-94f1-439bf755bf4b" xsi:nil="true"/>
+    <IMAddress xmlns="http://schemas.microsoft.com/sharepoint/v3" xsi:nil="true"/>
+    <_ip_UnifiedCompliancePolicyProperties xmlns="http://schemas.microsoft.com/sharepoint/v3" xsi:nil="true"/>
+    <Completed_x003f_ xmlns="dd01cea5-0550-4c2c-94f1-439bf755bf4b" xsi:nil="true"/>
+    <TaxCatchAll xmlns="230e9df3-be65-4c73-a93b-d1236ebd677e" xsi:nil="true"/>
+  </documentManagement>
+</p:properties>
 </file>
 
-<file path=customXml/itemProps2.xml><?xml version="1.0" encoding="utf-8"?>
-<ds:datastoreItem xmlns:ds="http://schemas.openxmlformats.org/officeDocument/2006/customXml" ds:itemID="{809DCE0F-1C89-4E8D-858D-697EADF485EF}">
-  <ds:schemaRefs>
-    <ds:schemaRef ds:uri="http://schemas.microsoft.com/sharepoint/v3/contenttype/forms"/>
-  </ds:schemaRefs>
-</ds:datastoreItem>
+<file path=customXml/item3.xml><?xml version="1.0" encoding="utf-8"?>
+<?mso-contentType ?>
+<FormTemplates xmlns="http://schemas.microsoft.com/sharepoint/v3/contenttype/forms">
+  <Display>DocumentLibraryForm</Display>
+  <Edit>DocumentLibraryForm</Edit>
+  <New>DocumentLibraryForm</New>
+</FormTemplates>
 </file>
 
-<file path=customXml/itemProps3.xml><?xml version="1.0" encoding="utf-8"?>
-<ds:datastoreItem xmlns:ds="http://schemas.openxmlformats.org/officeDocument/2006/customXml" ds:itemID="{3D711ED6-F37D-4F25-94B5-B0AA056C0D45}">
-  <ds:schemaRefs>
-    <ds:schemaRef ds:uri="http://schemas.microsoft.com/office/2006/metadata/properties"/>
-    <ds:schemaRef ds:uri="http://schemas.microsoft.com/office/infopath/2007/PartnerControls"/>
-    <ds:schemaRef ds:uri="http://schemas.microsoft.com/sharepoint/v3"/>
-    <ds:schemaRef ds:uri="dd01cea5-0550-4c2c-94f1-439bf755bf4b"/>
-    <ds:schemaRef ds:uri="230e9df3-be65-4c73-a93b-d1236ebd677e"/>
-  </ds:schemaRefs>
-</ds:datastoreItem>
+<file path=customXml/item4.xml><?xml version="1.0" encoding="utf-8"?>
+<b:Sources xmlns:b="http://schemas.openxmlformats.org/officeDocument/2006/bibliography" xmlns="http://schemas.openxmlformats.org/officeDocument/2006/bibliography" SelectedStyle="\APASixthEditionOfficeOnline.xsl" StyleName="APA" Version="6"/>
 </file>
 
-<file path=customXml/itemProps4.xml><?xml version="1.0" encoding="utf-8"?>
+<file path=customXml/itemProps1.xml><?xml version="1.0" encoding="utf-8"?>
 <ds:datastoreItem xmlns:ds="http://schemas.openxmlformats.org/officeDocument/2006/customXml" ds:itemID="{B2E88225-5E84-40C4-A4D1-24D92E5818FA}">
   <ds:schemaRefs>
     <ds:schemaRef ds:uri="http://schemas.microsoft.com/office/2006/metadata/contentType"/>
@@ -7856,6 +7566,34 @@
 </ds:datastoreItem>
 </file>
 
+<file path=customXml/itemProps2.xml><?xml version="1.0" encoding="utf-8"?>
+<ds:datastoreItem xmlns:ds="http://schemas.openxmlformats.org/officeDocument/2006/customXml" ds:itemID="{3D711ED6-F37D-4F25-94B5-B0AA056C0D45}">
+  <ds:schemaRefs>
+    <ds:schemaRef ds:uri="http://schemas.microsoft.com/office/2006/metadata/properties"/>
+    <ds:schemaRef ds:uri="http://schemas.microsoft.com/office/infopath/2007/PartnerControls"/>
+    <ds:schemaRef ds:uri="http://schemas.microsoft.com/sharepoint/v3"/>
+    <ds:schemaRef ds:uri="dd01cea5-0550-4c2c-94f1-439bf755bf4b"/>
+    <ds:schemaRef ds:uri="230e9df3-be65-4c73-a93b-d1236ebd677e"/>
+  </ds:schemaRefs>
+</ds:datastoreItem>
+</file>
+
+<file path=customXml/itemProps3.xml><?xml version="1.0" encoding="utf-8"?>
+<ds:datastoreItem xmlns:ds="http://schemas.openxmlformats.org/officeDocument/2006/customXml" ds:itemID="{809DCE0F-1C89-4E8D-858D-697EADF485EF}">
+  <ds:schemaRefs>
+    <ds:schemaRef ds:uri="http://schemas.microsoft.com/sharepoint/v3/contenttype/forms"/>
+  </ds:schemaRefs>
+</ds:datastoreItem>
+</file>
+
+<file path=customXml/itemProps4.xml><?xml version="1.0" encoding="utf-8"?>
+<ds:datastoreItem xmlns:ds="http://schemas.openxmlformats.org/officeDocument/2006/customXml" ds:itemID="{2EA45D0C-3D3E-4346-A724-09CE73EF9B6E}">
+  <ds:schemaRefs>
+    <ds:schemaRef ds:uri="http://schemas.openxmlformats.org/officeDocument/2006/bibliography"/>
+  </ds:schemaRefs>
+</ds:datastoreItem>
+</file>
+
 <file path=docMetadata/LabelInfo.xml><?xml version="1.0" encoding="utf-8"?>
 <clbl:labelList xmlns:clbl="http://schemas.microsoft.com/office/2020/mipLabelMetadata">
   <clbl:label id="{f42aa342-8706-4288-bd11-ebb85995028c}" enabled="1" method="Standard" siteId="{72f988bf-86f1-41af-91ab-2d7cd011db47}" removed="0"/>

</xml_diff>